<commit_message>
Factory:Modifications to formatter and validator modules
</commit_message>
<xml_diff>
--- a/files/modificada.docx
+++ b/files/modificada.docx
@@ -4,8 +4,18 @@
   <w:body>
     <w:p>
       <w:pPr>
+        <w:pStyle w:val="Heading3"/>
+        <w:spacing w:before="320" w:after="80"/>
+        <w:rPr/>
+      </w:pPr>
+      <w:r>
+        <w:rPr/>
+        <w:t>Nacionales</w:t>
+      </w:r>
+    </w:p>
+    <w:p>
+      <w:pPr>
         <w:pStyle w:val="Heading2"/>
-        <w:spacing w:before="360" w:after="120"/>
         <w:rPr>
           <w:rFonts w:ascii="Calibri" w:hAnsi="Calibri" w:eastAsia="Calibri" w:cs="Calibri"/>
           <w:b/>
@@ -268,7 +278,7 @@
     </w:p>
     <w:p>
       <w:pPr>
-        <w:pStyle w:val="EndnoteText"/>
+        <w:pStyle w:val="Heading6"/>
         <w:rPr>
           <w:rFonts w:ascii="Calibri" w:hAnsi="Calibri" w:eastAsia="Calibri" w:cs="Calibri"/>
           <w:b/>
@@ -965,6 +975,57 @@
       <w:szCs w:val="20"/>
     </w:rPr>
   </w:style>
+  <w:style w:type="paragraph" w:styleId="ListHeading">
+    <w:name w:val="List Heading"/>
+    <w:basedOn w:val="Normal"/>
+    <w:next w:val="ListContents"/>
+    <w:qFormat/>
+    <w:pPr>
+      <w:ind w:left="0"/>
+    </w:pPr>
+    <w:rPr/>
+  </w:style>
+  <w:style w:type="paragraph" w:styleId="ListContents">
+    <w:name w:val="List Contents"/>
+    <w:basedOn w:val="Normal"/>
+    <w:qFormat/>
+    <w:pPr>
+      <w:ind w:left="567"/>
+    </w:pPr>
+    <w:rPr/>
+  </w:style>
+  <w:style w:type="paragraph" w:styleId="TableContents">
+    <w:name w:val="Table Contents"/>
+    <w:basedOn w:val="Normal"/>
+    <w:qFormat/>
+    <w:pPr>
+      <w:widowControl w:val="false"/>
+      <w:suppressLineNumbers/>
+    </w:pPr>
+    <w:rPr/>
+  </w:style>
+  <w:style w:type="paragraph" w:styleId="TableHeading">
+    <w:name w:val="Table Heading"/>
+    <w:basedOn w:val="TableContents"/>
+    <w:qFormat/>
+    <w:pPr>
+      <w:suppressLineNumbers/>
+      <w:jc w:val="center"/>
+    </w:pPr>
+    <w:rPr>
+      <w:b/>
+      <w:bCs/>
+    </w:rPr>
+  </w:style>
+  <w:style w:type="paragraph" w:styleId="EnvelopeReturn">
+    <w:name w:val="Envelope Return"/>
+    <w:basedOn w:val="Normal"/>
+    <w:pPr>
+      <w:suppressLineNumbers/>
+      <w:spacing w:before="0" w:after="60"/>
+    </w:pPr>
+    <w:rPr/>
+  </w:style>
   <w:style w:type="numbering" w:styleId="NoList" w:default="1">
     <w:name w:val="No List"/>
     <w:uiPriority w:val="99"/>

</xml_diff>